<commit_message>
Added UML and modified responses
</commit_message>
<xml_diff>
--- a/Lab1-1/Responses.docx
+++ b/Lab1-1/Responses.docx
@@ -135,8 +135,176 @@
       <w:r>
         <w:t xml:space="preserve"> that share a common (non-default) parse behavior will be forced to duplicate each other’s code.</w:t>
       </w:r>
-      <w:bookmarkStart w:id="0" w:name="_GoBack"/>
-      <w:bookmarkEnd w:id="0"/>
+    </w:p>
+    <w:p>
+      <w:pPr>
+        <w:pStyle w:val="ListParagraph"/>
+        <w:numPr>
+          <w:ilvl w:val="0"/>
+          <w:numId w:val="3"/>
+        </w:numPr>
+      </w:pPr>
+      <w:r>
+        <w:t xml:space="preserve">If more </w:t>
+      </w:r>
+      <w:proofErr w:type="spellStart"/>
+      <w:r>
+        <w:t>DataStandardizers</w:t>
+      </w:r>
+      <w:proofErr w:type="spellEnd"/>
+      <w:r>
+        <w:t xml:space="preserve"> are built by </w:t>
+      </w:r>
+      <w:proofErr w:type="spellStart"/>
+      <w:r>
+        <w:t>subclassing</w:t>
+      </w:r>
+      <w:proofErr w:type="spellEnd"/>
+      <w:r>
+        <w:t xml:space="preserve"> </w:t>
+      </w:r>
+      <w:proofErr w:type="spellStart"/>
+      <w:r>
+        <w:t>AmazonDataStandardizer</w:t>
+      </w:r>
+      <w:proofErr w:type="spellEnd"/>
+      <w:r>
+        <w:t xml:space="preserve"> and then support for Amazon data suddenly becomes unnecessary, </w:t>
+      </w:r>
+      <w:r>
+        <w:t xml:space="preserve">major restructuring of the project </w:t>
+      </w:r>
+      <w:r>
+        <w:t xml:space="preserve">must </w:t>
+      </w:r>
+      <w:r>
+        <w:t>occur.</w:t>
+      </w:r>
+    </w:p>
+    <w:p>
+      <w:pPr>
+        <w:pStyle w:val="ListParagraph"/>
+        <w:numPr>
+          <w:ilvl w:val="0"/>
+          <w:numId w:val="3"/>
+        </w:numPr>
+      </w:pPr>
+      <w:r>
+        <w:t>The design does not encapsulate what is expected to change</w:t>
+      </w:r>
+      <w:r>
+        <w:t>.</w:t>
+      </w:r>
+    </w:p>
+    <w:p>
+      <w:pPr>
+        <w:pStyle w:val="ListParagraph"/>
+        <w:numPr>
+          <w:ilvl w:val="0"/>
+          <w:numId w:val="3"/>
+        </w:numPr>
+      </w:pPr>
+      <w:r>
+        <w:t xml:space="preserve">The design does not </w:t>
+      </w:r>
+      <w:r>
+        <w:t>separate what changes from what stays the same.</w:t>
+      </w:r>
+    </w:p>
+    <w:p>
+      <w:pPr>
+        <w:pStyle w:val="ListParagraph"/>
+        <w:numPr>
+          <w:ilvl w:val="0"/>
+          <w:numId w:val="3"/>
+        </w:numPr>
+      </w:pPr>
+      <w:r>
+        <w:t xml:space="preserve">If another behavior besides </w:t>
+      </w:r>
+      <w:proofErr w:type="gramStart"/>
+      <w:r>
+        <w:t>parse(</w:t>
+      </w:r>
+      <w:proofErr w:type="gramEnd"/>
+      <w:r>
+        <w:t xml:space="preserve">) needs to be added and maintained, behavior will have to be maintained in each </w:t>
+      </w:r>
+      <w:proofErr w:type="spellStart"/>
+      <w:r>
+        <w:t>DataStandardizer</w:t>
+      </w:r>
+      <w:proofErr w:type="spellEnd"/>
+      <w:r>
+        <w:t xml:space="preserve"> subclass.</w:t>
+      </w:r>
+    </w:p>
+    <w:p>
+      <w:pPr>
+        <w:pStyle w:val="ListParagraph"/>
+        <w:numPr>
+          <w:ilvl w:val="0"/>
+          <w:numId w:val="3"/>
+        </w:numPr>
+      </w:pPr>
+      <w:r>
+        <w:t xml:space="preserve">Insisting that everyone use a new subclass may not be realistic. Other developers may forget to update their code because it works fine with the existing </w:t>
+      </w:r>
+      <w:proofErr w:type="spellStart"/>
+      <w:r>
+        <w:t>DataStandardizer</w:t>
+      </w:r>
+      <w:proofErr w:type="spellEnd"/>
+      <w:r>
+        <w:t>.</w:t>
+      </w:r>
+    </w:p>
+    <w:p>
+      <w:pPr>
+        <w:pStyle w:val="ListParagraph"/>
+        <w:numPr>
+          <w:ilvl w:val="0"/>
+          <w:numId w:val="3"/>
+        </w:numPr>
+      </w:pPr>
+      <w:proofErr w:type="spellStart"/>
+      <w:r>
+        <w:t>DataStandardizer</w:t>
+      </w:r>
+      <w:proofErr w:type="spellEnd"/>
+      <w:r>
+        <w:t xml:space="preserve"> simultaneously supports two different standards by default (</w:t>
+      </w:r>
+      <w:r>
+        <w:rPr>
+          <w:i/>
+        </w:rPr>
+        <w:t>Google</w:t>
+      </w:r>
+      <w:r>
+        <w:t xml:space="preserve"> and </w:t>
+      </w:r>
+      <w:r>
+        <w:rPr>
+          <w:i/>
+        </w:rPr>
+        <w:t>Microsoft</w:t>
+      </w:r>
+      <w:r>
+        <w:t xml:space="preserve"> – </w:t>
+      </w:r>
+      <w:r>
+        <w:rPr>
+          <w:i/>
+        </w:rPr>
+        <w:t>if the form is unknown</w:t>
+      </w:r>
+      <w:r>
+        <w:t>)</w:t>
+      </w:r>
+      <w:r>
+        <w:t>. This violates the single responsibility principle.</w:t>
+      </w:r>
     </w:p>
     <w:p>
       <w:pPr>
@@ -201,13 +369,7 @@
         <w:rPr>
           <w:i/>
         </w:rPr>
-        <w:t>parse</w:t>
-      </w:r>
-      <w:r>
-        <w:rPr>
-          <w:i/>
-        </w:rPr>
-        <w:t>(</w:t>
+        <w:t>parse(</w:t>
       </w:r>
       <w:proofErr w:type="gramEnd"/>
       <w:r>
@@ -216,6 +378,48 @@
         </w:rPr>
         <w:t>) method is not the best idea.</w:t>
       </w:r>
+    </w:p>
+    <w:p>
+      <w:pPr>
+        <w:pStyle w:val="ListParagraph"/>
+        <w:widowControl w:val="0"/>
+        <w:autoSpaceDE w:val="0"/>
+        <w:autoSpaceDN w:val="0"/>
+        <w:adjustRightInd w:val="0"/>
+        <w:spacing w:after="240" w:line="340" w:lineRule="atLeast"/>
+      </w:pPr>
+    </w:p>
+    <w:p>
+      <w:pPr>
+        <w:pStyle w:val="ListParagraph"/>
+        <w:widowControl w:val="0"/>
+        <w:autoSpaceDE w:val="0"/>
+        <w:autoSpaceDN w:val="0"/>
+        <w:adjustRightInd w:val="0"/>
+        <w:spacing w:after="240" w:line="340" w:lineRule="atLeast"/>
+        <w:rPr>
+          <w:color w:val="FF0000"/>
+        </w:rPr>
+      </w:pPr>
+      <w:r>
+        <w:rPr>
+          <w:color w:val="FF0000"/>
+        </w:rPr>
+        <w:t>What if someone else needs to add support for yet another format? Which class does that person subclass? What if those people don’t talk to each other?</w:t>
+      </w:r>
+    </w:p>
+    <w:p>
+      <w:pPr>
+        <w:pStyle w:val="ListParagraph"/>
+        <w:widowControl w:val="0"/>
+        <w:autoSpaceDE w:val="0"/>
+        <w:autoSpaceDN w:val="0"/>
+        <w:adjustRightInd w:val="0"/>
+        <w:spacing w:after="240" w:line="340" w:lineRule="atLeast"/>
+        <w:rPr>
+          <w:i/>
+        </w:rPr>
+      </w:pPr>
     </w:p>
     <w:p>
       <w:pPr>
@@ -262,6 +466,140 @@
         </w:rPr>
         <w:t>and explain it in a few lines.</w:t>
       </w:r>
+    </w:p>
+    <w:p>
+      <w:pPr>
+        <w:pStyle w:val="ListParagraph"/>
+        <w:widowControl w:val="0"/>
+        <w:autoSpaceDE w:val="0"/>
+        <w:autoSpaceDN w:val="0"/>
+        <w:adjustRightInd w:val="0"/>
+        <w:spacing w:after="240" w:line="340" w:lineRule="atLeast"/>
+        <w:rPr>
+          <w:i/>
+        </w:rPr>
+      </w:pPr>
+      <w:r>
+        <w:rPr>
+          <w:i/>
+        </w:rPr>
+        <w:lastRenderedPageBreak/>
+        <w:drawing>
+          <wp:inline distT="0" distB="0" distL="0" distR="0" wp14:anchorId="230AD6B1" wp14:editId="05B0376F">
+            <wp:extent cx="5943600" cy="3357245"/>
+            <wp:effectExtent l="0" t="0" r="0" b="0"/>
+            <wp:docPr id="1" name="Picture 1"/>
+            <wp:cNvGraphicFramePr>
+              <a:graphicFrameLocks xmlns:a="http://schemas.openxmlformats.org/drawingml/2006/main" noChangeAspect="1"/>
+            </wp:cNvGraphicFramePr>
+            <a:graphic xmlns:a="http://schemas.openxmlformats.org/drawingml/2006/main">
+              <a:graphicData uri="http://schemas.openxmlformats.org/drawingml/2006/picture">
+                <pic:pic xmlns:pic="http://schemas.openxmlformats.org/drawingml/2006/picture">
+                  <pic:nvPicPr>
+                    <pic:cNvPr id="1" name=""/>
+                    <pic:cNvPicPr/>
+                  </pic:nvPicPr>
+                  <pic:blipFill>
+                    <a:blip r:embed="rId5"/>
+                    <a:stretch>
+                      <a:fillRect/>
+                    </a:stretch>
+                  </pic:blipFill>
+                  <pic:spPr>
+                    <a:xfrm>
+                      <a:off x="0" y="0"/>
+                      <a:ext cx="5943600" cy="3357245"/>
+                    </a:xfrm>
+                    <a:prstGeom prst="rect">
+                      <a:avLst/>
+                    </a:prstGeom>
+                  </pic:spPr>
+                </pic:pic>
+              </a:graphicData>
+            </a:graphic>
+          </wp:inline>
+        </w:drawing>
+      </w:r>
+    </w:p>
+    <w:p>
+      <w:pPr>
+        <w:pStyle w:val="ListParagraph"/>
+        <w:widowControl w:val="0"/>
+        <w:autoSpaceDE w:val="0"/>
+        <w:autoSpaceDN w:val="0"/>
+        <w:adjustRightInd w:val="0"/>
+        <w:spacing w:after="240" w:line="340" w:lineRule="atLeast"/>
+        <w:rPr>
+          <w:i/>
+          <w:color w:val="FF0000"/>
+        </w:rPr>
+      </w:pPr>
+      <w:r>
+        <w:rPr>
+          <w:i/>
+          <w:color w:val="FF0000"/>
+        </w:rPr>
+        <w:t xml:space="preserve">Add </w:t>
+      </w:r>
+      <w:proofErr w:type="spellStart"/>
+      <w:proofErr w:type="gramStart"/>
+      <w:r>
+        <w:rPr>
+          <w:i/>
+          <w:color w:val="FF0000"/>
+        </w:rPr>
+        <w:t>parseFirstLine</w:t>
+      </w:r>
+      <w:proofErr w:type="spellEnd"/>
+      <w:r>
+        <w:rPr>
+          <w:i/>
+          <w:color w:val="FF0000"/>
+        </w:rPr>
+        <w:t>(</w:t>
+      </w:r>
+      <w:proofErr w:type="gramEnd"/>
+      <w:r>
+        <w:rPr>
+          <w:i/>
+          <w:color w:val="FF0000"/>
+        </w:rPr>
+        <w:t xml:space="preserve">) to </w:t>
+      </w:r>
+      <w:proofErr w:type="spellStart"/>
+      <w:r>
+        <w:rPr>
+          <w:i/>
+          <w:color w:val="FF0000"/>
+        </w:rPr>
+        <w:t>DataStandardizer</w:t>
+      </w:r>
+      <w:proofErr w:type="spellEnd"/>
+      <w:r>
+        <w:rPr>
+          <w:i/>
+          <w:color w:val="FF0000"/>
+        </w:rPr>
+        <w:t xml:space="preserve"> and use that to switch between </w:t>
+      </w:r>
+      <w:proofErr w:type="spellStart"/>
+      <w:r>
+        <w:rPr>
+          <w:i/>
+          <w:color w:val="FF0000"/>
+        </w:rPr>
+        <w:t>ParseBehaviors</w:t>
+      </w:r>
+      <w:proofErr w:type="spellEnd"/>
+      <w:r>
+        <w:rPr>
+          <w:i/>
+          <w:color w:val="FF0000"/>
+        </w:rPr>
+        <w:t>.</w:t>
+      </w:r>
+      <w:bookmarkStart w:id="0" w:name="_GoBack"/>
+      <w:bookmarkEnd w:id="0"/>
     </w:p>
     <w:sectPr>
       <w:pgSz w:w="12240" w:h="15840"/>

</xml_diff>